<commit_message>
Component selection has finished. Block schematic constructed.
</commit_message>
<xml_diff>
--- a/Ceyhun/Component Selection.docx
+++ b/Ceyhun/Component Selection.docx
@@ -80,8 +80,21 @@
             <w:szCs w:val="24"/>
             <w:lang w:val="tr-TR"/>
           </w:rPr>
-          <w:t>https://www.digikey.co</w:t>
-        </w:r>
+          <w:t>https://www.digikey.com/en/products/detail/smc-diode-solutions/FR2GTA/5993216</w:t>
+        </w:r>
+      </w:hyperlink>
+    </w:p>
+    <w:p>
+      <w:pPr>
+        <w:ind w:left="1080"/>
+        <w:rPr>
+          <w:rStyle w:val="Hyperlink"/>
+          <w:sz w:val="24"/>
+          <w:szCs w:val="24"/>
+          <w:lang w:val="tr-TR"/>
+        </w:rPr>
+      </w:pPr>
+      <w:hyperlink r:id="rId6" w:history="1">
         <w:r>
           <w:rPr>
             <w:rStyle w:val="Hyperlink"/>
@@ -89,8 +102,20 @@
             <w:szCs w:val="24"/>
             <w:lang w:val="tr-TR"/>
           </w:rPr>
-          <w:t>m</w:t>
-        </w:r>
+          <w:t>https://www.bourns.com/docs/Product-Datasheets/CD214B-R250_R21000.pdf</w:t>
+        </w:r>
+      </w:hyperlink>
+    </w:p>
+    <w:p>
+      <w:pPr>
+        <w:ind w:left="1080"/>
+        <w:rPr>
+          <w:sz w:val="24"/>
+          <w:szCs w:val="24"/>
+          <w:lang w:val="tr-TR"/>
+        </w:rPr>
+      </w:pPr>
+      <w:hyperlink r:id="rId7" w:history="1">
         <w:r>
           <w:rPr>
             <w:rStyle w:val="Hyperlink"/>
@@ -98,25 +123,7 @@
             <w:szCs w:val="24"/>
             <w:lang w:val="tr-TR"/>
           </w:rPr>
-          <w:t>/en/products/detail/smc-diode</w:t>
-        </w:r>
-        <w:r>
-          <w:rPr>
-            <w:rStyle w:val="Hyperlink"/>
-            <w:sz w:val="24"/>
-            <w:szCs w:val="24"/>
-            <w:lang w:val="tr-TR"/>
-          </w:rPr>
-          <w:t>-</w:t>
-        </w:r>
-        <w:r>
-          <w:rPr>
-            <w:rStyle w:val="Hyperlink"/>
-            <w:sz w:val="24"/>
-            <w:szCs w:val="24"/>
-            <w:lang w:val="tr-TR"/>
-          </w:rPr>
-          <w:t>solutions/FR2GTA/5993216</w:t>
+          <w:t>https://www.digikey.com/en/products/detail/smc-diode-solutions/S2GTR/6022599</w:t>
         </w:r>
       </w:hyperlink>
     </w:p>
@@ -131,34 +138,12 @@
       </w:pPr>
       <w:r>
         <w:rPr>
-          <w:rStyle w:val="Hyperlink"/>
-          <w:sz w:val="24"/>
-          <w:szCs w:val="24"/>
-          <w:lang w:val="tr-TR"/>
-        </w:rPr>
-        <w:t>(above+)</w:t>
-      </w:r>
-    </w:p>
-    <w:p>
-      <w:pPr>
-        <w:ind w:left="1080"/>
-        <w:rPr>
-          <w:sz w:val="24"/>
-          <w:szCs w:val="24"/>
-          <w:lang w:val="tr-TR"/>
-        </w:rPr>
-      </w:pPr>
-      <w:hyperlink r:id="rId6" w:history="1">
-        <w:r>
-          <w:rPr>
-            <w:rStyle w:val="Hyperlink"/>
-            <w:sz w:val="24"/>
-            <w:szCs w:val="24"/>
-            <w:lang w:val="tr-TR"/>
-          </w:rPr>
-          <w:t>https://www.bourns.com/docs/Product-Datasheets/CD214B-R250_R21000.pdf</w:t>
-        </w:r>
-      </w:hyperlink>
+          <w:sz w:val="24"/>
+          <w:szCs w:val="24"/>
+          <w:lang w:val="tr-TR"/>
+        </w:rPr>
+        <w:t>last</w:t>
+      </w:r>
     </w:p>
     <w:p>
       <w:pPr>
@@ -213,7 +198,7 @@
           <w:lang w:val="tr-TR"/>
         </w:rPr>
       </w:pPr>
-      <w:hyperlink r:id="rId7" w:history="1">
+      <w:hyperlink r:id="rId8" w:history="1">
         <w:r>
           <w:rPr>
             <w:rStyle w:val="Hyperlink"/>
@@ -221,8 +206,20 @@
             <w:szCs w:val="24"/>
             <w:lang w:val="tr-TR"/>
           </w:rPr>
-          <w:t>https://www.digikey.com/en/</w:t>
-        </w:r>
+          <w:t>https://www.digikey.com/en/products/detail/kemet/ALF20G102EJ450/8681391</w:t>
+        </w:r>
+      </w:hyperlink>
+    </w:p>
+    <w:p>
+      <w:pPr>
+        <w:ind w:left="1080"/>
+        <w:rPr>
+          <w:sz w:val="24"/>
+          <w:szCs w:val="24"/>
+          <w:lang w:val="tr-TR"/>
+        </w:rPr>
+      </w:pPr>
+      <w:hyperlink r:id="rId9" w:history="1">
         <w:r>
           <w:rPr>
             <w:rStyle w:val="Hyperlink"/>
@@ -230,55 +227,7 @@
             <w:szCs w:val="24"/>
             <w:lang w:val="tr-TR"/>
           </w:rPr>
-          <w:t>p</w:t>
-        </w:r>
-        <w:r>
-          <w:rPr>
-            <w:rStyle w:val="Hyperlink"/>
-            <w:sz w:val="24"/>
-            <w:szCs w:val="24"/>
-            <w:lang w:val="tr-TR"/>
-          </w:rPr>
-          <w:t>roducts/detail/kemet/ALF20G102EJ450/8681391</w:t>
-        </w:r>
-      </w:hyperlink>
-    </w:p>
-    <w:p>
-      <w:pPr>
-        <w:ind w:left="1080"/>
-        <w:rPr>
-          <w:sz w:val="24"/>
-          <w:szCs w:val="24"/>
-          <w:lang w:val="tr-TR"/>
-        </w:rPr>
-      </w:pPr>
-      <w:hyperlink r:id="rId8" w:history="1">
-        <w:r>
-          <w:rPr>
-            <w:rStyle w:val="Hyperlink"/>
-            <w:sz w:val="24"/>
-            <w:szCs w:val="24"/>
-            <w:lang w:val="tr-TR"/>
-          </w:rPr>
-          <w:t>https://www.digikey.com/en</w:t>
-        </w:r>
-        <w:r>
-          <w:rPr>
-            <w:rStyle w:val="Hyperlink"/>
-            <w:sz w:val="24"/>
-            <w:szCs w:val="24"/>
-            <w:lang w:val="tr-TR"/>
-          </w:rPr>
-          <w:t>/</w:t>
-        </w:r>
-        <w:r>
-          <w:rPr>
-            <w:rStyle w:val="Hyperlink"/>
-            <w:sz w:val="24"/>
-            <w:szCs w:val="24"/>
-            <w:lang w:val="tr-TR"/>
-          </w:rPr>
-          <w:t>products/detail/kemet/ALF20G102EP500/8681394</w:t>
+          <w:t>https://www.digikey.com/en/products/detail/kemet/ALF20G102EP500/8681394</w:t>
         </w:r>
       </w:hyperlink>
     </w:p>
@@ -356,12 +305,13 @@
       <w:pPr>
         <w:ind w:left="1080"/>
         <w:rPr>
-          <w:sz w:val="24"/>
-          <w:szCs w:val="24"/>
-          <w:lang w:val="tr-TR"/>
-        </w:rPr>
-      </w:pPr>
-      <w:hyperlink r:id="rId9" w:history="1">
+          <w:rStyle w:val="Hyperlink"/>
+          <w:sz w:val="24"/>
+          <w:szCs w:val="24"/>
+          <w:lang w:val="tr-TR"/>
+        </w:rPr>
+      </w:pPr>
+      <w:hyperlink r:id="rId10" w:history="1">
         <w:r>
           <w:rPr>
             <w:rStyle w:val="Hyperlink"/>
@@ -369,9 +319,107 @@
             <w:szCs w:val="24"/>
             <w:lang w:val="tr-TR"/>
           </w:rPr>
-          <w:t>https://www.onsemi.com/products/discretes-drivers/mosfets/fdd5n50nz</w:t>
+          <w:t>https://www.onsemi.com/products/di</w:t>
+        </w:r>
+        <w:r>
+          <w:rPr>
+            <w:rStyle w:val="Hyperlink"/>
+            <w:sz w:val="24"/>
+            <w:szCs w:val="24"/>
+            <w:lang w:val="tr-TR"/>
+          </w:rPr>
+          <w:t>s</w:t>
+        </w:r>
+        <w:r>
+          <w:rPr>
+            <w:rStyle w:val="Hyperlink"/>
+            <w:sz w:val="24"/>
+            <w:szCs w:val="24"/>
+            <w:lang w:val="tr-TR"/>
+          </w:rPr>
+          <w:t>cretes-drivers/mosfets/fdd5n50nz</w:t>
         </w:r>
       </w:hyperlink>
+    </w:p>
+    <w:p>
+      <w:pPr>
+        <w:ind w:left="1080"/>
+        <w:rPr>
+          <w:rStyle w:val="Hyperlink"/>
+          <w:sz w:val="24"/>
+          <w:szCs w:val="24"/>
+          <w:lang w:val="tr-TR"/>
+        </w:rPr>
+      </w:pPr>
+      <w:r>
+        <w:rPr>
+          <w:rStyle w:val="Hyperlink"/>
+          <w:sz w:val="24"/>
+          <w:szCs w:val="24"/>
+          <w:lang w:val="tr-TR"/>
+        </w:rPr>
+        <w:t>(high)</w:t>
+      </w:r>
+    </w:p>
+    <w:p>
+      <w:pPr>
+        <w:ind w:left="1080"/>
+        <w:rPr>
+          <w:rStyle w:val="Hyperlink"/>
+          <w:sz w:val="24"/>
+          <w:szCs w:val="24"/>
+          <w:lang w:val="tr-TR"/>
+        </w:rPr>
+      </w:pPr>
+      <w:hyperlink r:id="rId11" w:history="1">
+        <w:r>
+          <w:rPr>
+            <w:rStyle w:val="Hyperlink"/>
+            <w:sz w:val="24"/>
+            <w:szCs w:val="24"/>
+            <w:lang w:val="tr-TR"/>
+          </w:rPr>
+          <w:t>https://www.mouser.com.tr/ProductDetail/ON-Semiconductor-Fairchild/FDD5N50NZTM/?qs=kDD%2FdQe9TTeBFAie%252BCBivg%3D%3D</w:t>
+        </w:r>
+      </w:hyperlink>
+    </w:p>
+    <w:p>
+      <w:pPr>
+        <w:ind w:left="1080"/>
+        <w:rPr>
+          <w:rStyle w:val="Hyperlink"/>
+          <w:sz w:val="24"/>
+          <w:szCs w:val="24"/>
+          <w:lang w:val="tr-TR"/>
+        </w:rPr>
+      </w:pPr>
+      <w:r>
+        <w:rPr>
+          <w:rStyle w:val="Hyperlink"/>
+          <w:sz w:val="24"/>
+          <w:szCs w:val="24"/>
+          <w:lang w:val="tr-TR"/>
+        </w:rPr>
+        <w:t>(low)</w:t>
+      </w:r>
+    </w:p>
+    <w:p>
+      <w:pPr>
+        <w:ind w:left="1080"/>
+        <w:rPr>
+          <w:sz w:val="24"/>
+          <w:szCs w:val="24"/>
+          <w:lang w:val="tr-TR"/>
+        </w:rPr>
+      </w:pPr>
+      <w:r>
+        <w:rPr>
+          <w:sz w:val="24"/>
+          <w:szCs w:val="24"/>
+          <w:lang w:val="tr-TR"/>
+        </w:rPr>
+        <w:t>(same mosfet both, we can discard diode below, use mouser link)</w:t>
+      </w:r>
     </w:p>
     <w:p>
       <w:pPr>
@@ -427,7 +475,7 @@
           <w:lang w:val="tr-TR"/>
         </w:rPr>
       </w:pPr>
-      <w:hyperlink r:id="rId10" w:history="1">
+      <w:hyperlink r:id="rId12" w:history="1">
         <w:r>
           <w:rPr>
             <w:rStyle w:val="Hyperlink"/>
@@ -487,8 +535,11 @@
     <w:p>
       <w:pPr>
         <w:ind w:left="1080"/>
-      </w:pPr>
-      <w:hyperlink r:id="rId11" w:history="1">
+        <w:rPr>
+          <w:rStyle w:val="Hyperlink"/>
+        </w:rPr>
+      </w:pPr>
+      <w:hyperlink r:id="rId13" w:history="1">
         <w:r>
           <w:rPr>
             <w:rStyle w:val="Hyperlink"/>
@@ -496,6 +547,32 @@
           <w:t>https://www.digikey.com/en/products/detail/taiwan-semiconductor-corporation/S4G-V6G/8017559</w:t>
         </w:r>
       </w:hyperlink>
+    </w:p>
+    <w:p>
+      <w:pPr>
+        <w:ind w:left="1080"/>
+      </w:pPr>
+      <w:hyperlink r:id="rId14" w:history="1">
+        <w:r>
+          <w:rPr>
+            <w:rStyle w:val="Hyperlink"/>
+          </w:rPr>
+          <w:t>https://www.digikey.com/en/products/detail/taiwan-semiconductor-corporation/S4G-R7G/7358511</w:t>
+        </w:r>
+      </w:hyperlink>
+    </w:p>
+    <w:p>
+      <w:pPr>
+        <w:ind w:left="1080"/>
+      </w:pPr>
+      <w:r>
+        <w:t>LAST</w:t>
+      </w:r>
+    </w:p>
+    <w:p>
+      <w:pPr>
+        <w:ind w:left="1080"/>
+      </w:pPr>
     </w:p>
     <w:p>
       <w:pPr>
@@ -550,7 +627,7 @@
           <w:lang w:val="tr-TR"/>
         </w:rPr>
       </w:pPr>
-      <w:hyperlink r:id="rId12" w:history="1">
+      <w:hyperlink r:id="rId15" w:history="1">
         <w:r>
           <w:rPr>
             <w:rStyle w:val="Hyperlink"/>
@@ -558,8 +635,21 @@
             <w:szCs w:val="24"/>
             <w:lang w:val="tr-TR"/>
           </w:rPr>
-          <w:t>https://www.digikey.com/en/products/deta</w:t>
-        </w:r>
+          <w:t>https://www.digikey.com/en/products/detail/nichicon/UVK1V102MHD/2539435</w:t>
+        </w:r>
+      </w:hyperlink>
+    </w:p>
+    <w:p>
+      <w:pPr>
+        <w:ind w:left="1080"/>
+        <w:rPr>
+          <w:rStyle w:val="Hyperlink"/>
+          <w:sz w:val="24"/>
+          <w:szCs w:val="24"/>
+          <w:lang w:val="tr-TR"/>
+        </w:rPr>
+      </w:pPr>
+      <w:hyperlink r:id="rId16" w:history="1">
         <w:r>
           <w:rPr>
             <w:rStyle w:val="Hyperlink"/>
@@ -567,8 +657,66 @@
             <w:szCs w:val="24"/>
             <w:lang w:val="tr-TR"/>
           </w:rPr>
-          <w:t>i</w:t>
-        </w:r>
+          <w:t>https://www.digikey.com/en/products/detail/illinois-capacitor/108RZM035M1325/5410896</w:t>
+        </w:r>
+      </w:hyperlink>
+    </w:p>
+    <w:p>
+      <w:pPr>
+        <w:ind w:left="1080"/>
+        <w:rPr>
+          <w:sz w:val="24"/>
+          <w:szCs w:val="24"/>
+          <w:lang w:val="tr-TR"/>
+        </w:rPr>
+      </w:pPr>
+      <w:r>
+        <w:rPr>
+          <w:rStyle w:val="Hyperlink"/>
+          <w:sz w:val="24"/>
+          <w:szCs w:val="24"/>
+          <w:lang w:val="tr-TR"/>
+        </w:rPr>
+        <w:t>(2nd one)</w:t>
+      </w:r>
+    </w:p>
+    <w:p>
+      <w:pPr>
+        <w:pStyle w:val="ListParagraph"/>
+        <w:numPr>
+          <w:ilvl w:val="1"/>
+          <w:numId w:val="1"/>
+        </w:numPr>
+        <w:rPr>
+          <w:b/>
+          <w:bCs/>
+          <w:sz w:val="24"/>
+          <w:szCs w:val="24"/>
+          <w:lang w:val="tr-TR"/>
+        </w:rPr>
+      </w:pPr>
+      <w:r>
+        <w:rPr>
+          <w:b/>
+          <w:bCs/>
+          <w:sz w:val="24"/>
+          <w:szCs w:val="24"/>
+          <w:lang w:val="tr-TR"/>
+        </w:rPr>
+        <w:t>Shunt Resistor:</w:t>
+      </w:r>
+    </w:p>
+    <w:p>
+      <w:pPr>
+        <w:pStyle w:val="ListParagraph"/>
+        <w:ind w:left="1440"/>
+        <w:rPr>
+          <w:sz w:val="24"/>
+          <w:szCs w:val="24"/>
+          <w:lang w:val="tr-TR"/>
+        </w:rPr>
+      </w:pPr>
+      <w:hyperlink r:id="rId17" w:history="1">
         <w:r>
           <w:rPr>
             <w:rStyle w:val="Hyperlink"/>
@@ -576,21 +724,46 @@
             <w:szCs w:val="24"/>
             <w:lang w:val="tr-TR"/>
           </w:rPr>
-          <w:t>l/nichicon/UVK1V102MHD/2539435</w:t>
+          <w:t>https://www.digikey.com/en/products/detail/stackpole-electronics-inc/CSS0402FT10L0/10719366</w:t>
         </w:r>
       </w:hyperlink>
     </w:p>
     <w:p>
       <w:pPr>
-        <w:ind w:left="1080"/>
-        <w:rPr>
-          <w:rStyle w:val="Hyperlink"/>
-          <w:sz w:val="24"/>
-          <w:szCs w:val="24"/>
-          <w:lang w:val="tr-TR"/>
-        </w:rPr>
-      </w:pPr>
-      <w:hyperlink r:id="rId13" w:history="1">
+        <w:pStyle w:val="ListParagraph"/>
+        <w:numPr>
+          <w:ilvl w:val="1"/>
+          <w:numId w:val="1"/>
+        </w:numPr>
+        <w:rPr>
+          <w:b/>
+          <w:bCs/>
+          <w:sz w:val="24"/>
+          <w:szCs w:val="24"/>
+          <w:lang w:val="tr-TR"/>
+        </w:rPr>
+      </w:pPr>
+      <w:r>
+        <w:rPr>
+          <w:b/>
+          <w:bCs/>
+          <w:sz w:val="24"/>
+          <w:szCs w:val="24"/>
+          <w:lang w:val="tr-TR"/>
+        </w:rPr>
+        <w:t>Controller</w:t>
+      </w:r>
+    </w:p>
+    <w:p>
+      <w:pPr>
+        <w:ind w:left="372" w:firstLine="708"/>
+        <w:rPr>
+          <w:sz w:val="24"/>
+          <w:szCs w:val="24"/>
+          <w:lang w:val="tr-TR"/>
+        </w:rPr>
+      </w:pPr>
+      <w:hyperlink r:id="rId18" w:history="1">
         <w:r>
           <w:rPr>
             <w:rStyle w:val="Hyperlink"/>
@@ -598,8 +771,46 @@
             <w:szCs w:val="24"/>
             <w:lang w:val="tr-TR"/>
           </w:rPr>
-          <w:t>https://www.digikey.com/en/products/detail/illinois-capacitor/108RZM035</w:t>
-        </w:r>
+          <w:t>https://www.microchip.com/wwwproducts/en/PIC16F1613</w:t>
+        </w:r>
+      </w:hyperlink>
+    </w:p>
+    <w:p>
+      <w:pPr>
+        <w:pStyle w:val="ListParagraph"/>
+        <w:numPr>
+          <w:ilvl w:val="1"/>
+          <w:numId w:val="1"/>
+        </w:numPr>
+        <w:rPr>
+          <w:b/>
+          <w:bCs/>
+          <w:sz w:val="24"/>
+          <w:szCs w:val="24"/>
+          <w:lang w:val="tr-TR"/>
+        </w:rPr>
+      </w:pPr>
+      <w:r>
+        <w:rPr>
+          <w:b/>
+          <w:bCs/>
+          <w:sz w:val="24"/>
+          <w:szCs w:val="24"/>
+          <w:lang w:val="tr-TR"/>
+        </w:rPr>
+        <w:t>Isolated Opamp</w:t>
+      </w:r>
+    </w:p>
+    <w:p>
+      <w:pPr>
+        <w:ind w:left="1080"/>
+        <w:rPr>
+          <w:sz w:val="24"/>
+          <w:szCs w:val="24"/>
+          <w:lang w:val="tr-TR"/>
+        </w:rPr>
+      </w:pPr>
+      <w:hyperlink r:id="rId19" w:history="1">
         <w:r>
           <w:rPr>
             <w:rStyle w:val="Hyperlink"/>
@@ -607,8 +818,46 @@
             <w:szCs w:val="24"/>
             <w:lang w:val="tr-TR"/>
           </w:rPr>
-          <w:t>M</w:t>
-        </w:r>
+          <w:t>https://www.mouser.com.tr/ProductDetail/Silicon-Labs/SI8920BC-IP/?qs=bB7QTEcmLuN2VIVidYwh9w%3D%3D</w:t>
+        </w:r>
+      </w:hyperlink>
+    </w:p>
+    <w:p>
+      <w:pPr>
+        <w:pStyle w:val="ListParagraph"/>
+        <w:numPr>
+          <w:ilvl w:val="1"/>
+          <w:numId w:val="1"/>
+        </w:numPr>
+        <w:rPr>
+          <w:b/>
+          <w:bCs/>
+          <w:sz w:val="24"/>
+          <w:szCs w:val="24"/>
+          <w:lang w:val="tr-TR"/>
+        </w:rPr>
+      </w:pPr>
+      <w:r>
+        <w:rPr>
+          <w:b/>
+          <w:bCs/>
+          <w:sz w:val="24"/>
+          <w:szCs w:val="24"/>
+          <w:lang w:val="tr-TR"/>
+        </w:rPr>
+        <w:t>Gate Driver</w:t>
+      </w:r>
+    </w:p>
+    <w:p>
+      <w:pPr>
+        <w:ind w:left="1080"/>
+        <w:rPr>
+          <w:sz w:val="24"/>
+          <w:szCs w:val="24"/>
+          <w:lang w:val="tr-TR"/>
+        </w:rPr>
+      </w:pPr>
+      <w:hyperlink r:id="rId20" w:history="1">
         <w:r>
           <w:rPr>
             <w:rStyle w:val="Hyperlink"/>
@@ -616,7 +865,7 @@
             <w:szCs w:val="24"/>
             <w:lang w:val="tr-TR"/>
           </w:rPr>
-          <w:t>1325/5410896</w:t>
+          <w:t>https://www.mouser.com.tr/ProductDetail/Infineon-Technologies/2ED2182S06FXUMA1/?qs=BJlw7L4Cy78qqtP0UBib%2FQ%3D%3D</w:t>
         </w:r>
       </w:hyperlink>
     </w:p>
@@ -629,15 +878,191 @@
           <w:lang w:val="tr-TR"/>
         </w:rPr>
       </w:pPr>
-      <w:r>
-        <w:rPr>
-          <w:rStyle w:val="Hyperlink"/>
-          <w:sz w:val="24"/>
-          <w:szCs w:val="24"/>
-          <w:lang w:val="tr-TR"/>
-        </w:rPr>
-        <w:t>(2nd one)</w:t>
-      </w:r>
+      <w:hyperlink r:id="rId21" w:history="1">
+        <w:r>
+          <w:rPr>
+            <w:rStyle w:val="Hyperlink"/>
+            <w:sz w:val="24"/>
+            <w:szCs w:val="24"/>
+            <w:lang w:val="tr-TR"/>
+          </w:rPr>
+          <w:t>https://www.mouser.com.tr/ProductDetail/ROHM-Semiconductor/BS2103F-E2/?qs=iaprbs8w3G9rav1d9DTYOA%3D%3D</w:t>
+        </w:r>
+      </w:hyperlink>
+    </w:p>
+    <w:p>
+      <w:pPr>
+        <w:ind w:left="1080"/>
+        <w:rPr>
+          <w:sz w:val="24"/>
+          <w:szCs w:val="24"/>
+          <w:lang w:val="tr-TR"/>
+        </w:rPr>
+      </w:pPr>
+      <w:r>
+        <w:rPr>
+          <w:sz w:val="24"/>
+          <w:szCs w:val="24"/>
+          <w:lang w:val="tr-TR"/>
+        </w:rPr>
+        <w:t>first one dead time adjustable, second one cheap</w:t>
+      </w:r>
+    </w:p>
+    <w:p>
+      <w:pPr>
+        <w:pStyle w:val="ListParagraph"/>
+        <w:numPr>
+          <w:ilvl w:val="1"/>
+          <w:numId w:val="1"/>
+        </w:numPr>
+        <w:rPr>
+          <w:b/>
+          <w:bCs/>
+          <w:sz w:val="24"/>
+          <w:szCs w:val="24"/>
+          <w:lang w:val="tr-TR"/>
+        </w:rPr>
+      </w:pPr>
+      <w:r>
+        <w:rPr>
+          <w:b/>
+          <w:bCs/>
+          <w:sz w:val="24"/>
+          <w:szCs w:val="24"/>
+          <w:lang w:val="tr-TR"/>
+        </w:rPr>
+        <w:t>12V/3V3 (50mA) Regulator</w:t>
+      </w:r>
+    </w:p>
+    <w:p>
+      <w:pPr>
+        <w:ind w:left="1080"/>
+        <w:rPr>
+          <w:sz w:val="24"/>
+          <w:szCs w:val="24"/>
+          <w:lang w:val="tr-TR"/>
+        </w:rPr>
+      </w:pPr>
+      <w:hyperlink r:id="rId22" w:history="1">
+        <w:r>
+          <w:rPr>
+            <w:rStyle w:val="Hyperlink"/>
+            <w:sz w:val="24"/>
+            <w:szCs w:val="24"/>
+            <w:lang w:val="tr-TR"/>
+          </w:rPr>
+          <w:t>https://www.mouser.com.tr/ProductDetail/Analog-Devices/ADP3300ARTZ-33RL7/?qs=WIvQP4zGanjig3ATp9pozQ%3D%3D</w:t>
+        </w:r>
+      </w:hyperlink>
+    </w:p>
+    <w:p>
+      <w:pPr>
+        <w:pStyle w:val="ListParagraph"/>
+        <w:numPr>
+          <w:ilvl w:val="1"/>
+          <w:numId w:val="1"/>
+        </w:numPr>
+        <w:jc w:val="both"/>
+        <w:rPr>
+          <w:b/>
+          <w:bCs/>
+          <w:sz w:val="24"/>
+          <w:szCs w:val="24"/>
+          <w:lang w:val="tr-TR"/>
+        </w:rPr>
+      </w:pPr>
+      <w:r>
+        <w:rPr>
+          <w:b/>
+          <w:bCs/>
+          <w:sz w:val="24"/>
+          <w:szCs w:val="24"/>
+          <w:lang w:val="tr-TR"/>
+        </w:rPr>
+        <w:t>3V3/3V3 Isolated (300mA) Converter</w:t>
+      </w:r>
+    </w:p>
+    <w:p>
+      <w:pPr>
+        <w:ind w:left="1080"/>
+        <w:jc w:val="both"/>
+        <w:rPr>
+          <w:sz w:val="24"/>
+          <w:szCs w:val="24"/>
+          <w:lang w:val="tr-TR"/>
+        </w:rPr>
+      </w:pPr>
+      <w:hyperlink r:id="rId23" w:history="1">
+        <w:r>
+          <w:rPr>
+            <w:rStyle w:val="Hyperlink"/>
+            <w:sz w:val="24"/>
+            <w:szCs w:val="24"/>
+            <w:lang w:val="tr-TR"/>
+          </w:rPr>
+          <w:t>https://www.mouser.com.tr/ProductDetail/RECOM-Power/R1SX-3333-R/?qs=AQlKX63v8Rsf1yduGKaK6w%3D%3D</w:t>
+        </w:r>
+      </w:hyperlink>
+    </w:p>
+    <w:p>
+      <w:pPr>
+        <w:pStyle w:val="ListParagraph"/>
+        <w:numPr>
+          <w:ilvl w:val="1"/>
+          <w:numId w:val="1"/>
+        </w:numPr>
+        <w:jc w:val="both"/>
+        <w:rPr>
+          <w:b/>
+          <w:bCs/>
+          <w:sz w:val="24"/>
+          <w:szCs w:val="24"/>
+          <w:lang w:val="tr-TR"/>
+        </w:rPr>
+      </w:pPr>
+      <w:r>
+        <w:rPr>
+          <w:b/>
+          <w:bCs/>
+          <w:sz w:val="24"/>
+          <w:szCs w:val="24"/>
+          <w:lang w:val="tr-TR"/>
+        </w:rPr>
+        <w:t xml:space="preserve">Isolation Logic </w:t>
+      </w:r>
+    </w:p>
+    <w:p>
+      <w:pPr>
+        <w:ind w:left="1080"/>
+        <w:jc w:val="both"/>
+        <w:rPr>
+          <w:sz w:val="24"/>
+          <w:szCs w:val="24"/>
+          <w:lang w:val="tr-TR"/>
+        </w:rPr>
+      </w:pPr>
+      <w:hyperlink r:id="rId24" w:history="1">
+        <w:r>
+          <w:rPr>
+            <w:rStyle w:val="Hyperlink"/>
+            <w:sz w:val="24"/>
+            <w:szCs w:val="24"/>
+            <w:lang w:val="tr-TR"/>
+          </w:rPr>
+          <w:t>https://www.mouser.com.tr/ProductDetail/Silicon-Labs/SI8620AB-B-ISR/?qs=j6MGy4L9yX20sFXZc1kgqQ%3D%3D</w:t>
+        </w:r>
+      </w:hyperlink>
+    </w:p>
+    <w:p>
+      <w:pPr>
+        <w:ind w:left="1080"/>
+        <w:jc w:val="both"/>
+        <w:rPr>
+          <w:sz w:val="24"/>
+          <w:szCs w:val="24"/>
+          <w:lang w:val="tr-TR"/>
+        </w:rPr>
+      </w:pPr>
     </w:p>
     <w:p>
       <w:pPr>

</xml_diff>

<commit_message>
Component selection and schematic parts of reports have written.
</commit_message>
<xml_diff>
--- a/Ceyhun/Component Selection.docx
+++ b/Ceyhun/Component Selection.docx
@@ -319,25 +319,7 @@
             <w:szCs w:val="24"/>
             <w:lang w:val="tr-TR"/>
           </w:rPr>
-          <w:t>https://www.onsemi.com/products/di</w:t>
-        </w:r>
-        <w:r>
-          <w:rPr>
-            <w:rStyle w:val="Hyperlink"/>
-            <w:sz w:val="24"/>
-            <w:szCs w:val="24"/>
-            <w:lang w:val="tr-TR"/>
-          </w:rPr>
-          <w:t>s</w:t>
-        </w:r>
-        <w:r>
-          <w:rPr>
-            <w:rStyle w:val="Hyperlink"/>
-            <w:sz w:val="24"/>
-            <w:szCs w:val="24"/>
-            <w:lang w:val="tr-TR"/>
-          </w:rPr>
-          <w:t>cretes-drivers/mosfets/fdd5n50nz</w:t>
+          <w:t>https://www.onsemi.com/products/discretes-drivers/mosfets/fdd5n50nz</w:t>
         </w:r>
       </w:hyperlink>
     </w:p>
@@ -583,6 +565,46 @@
           <w:lang w:val="tr-TR"/>
         </w:rPr>
       </w:pPr>
+      <w:r>
+        <w:rPr>
+          <w:sz w:val="24"/>
+          <w:szCs w:val="24"/>
+          <w:lang w:val="tr-TR"/>
+        </w:rPr>
+        <w:lastRenderedPageBreak/>
+        <w:t>Bootstrap diode:</w:t>
+      </w:r>
+    </w:p>
+    <w:p>
+      <w:pPr>
+        <w:ind w:left="1080"/>
+        <w:rPr>
+          <w:sz w:val="24"/>
+          <w:szCs w:val="24"/>
+          <w:lang w:val="tr-TR"/>
+        </w:rPr>
+      </w:pPr>
+      <w:hyperlink r:id="rId15" w:history="1">
+        <w:r>
+          <w:rPr>
+            <w:rStyle w:val="Hyperlink"/>
+            <w:sz w:val="24"/>
+            <w:szCs w:val="24"/>
+            <w:lang w:val="tr-TR"/>
+          </w:rPr>
+          <w:t>https://www.mouser.com.tr/ProductDetail/Vishay-Semiconductors/VS-10BQ030-M3-5BT/?qs=nc3S1USEIbs7ZsUbhtfKYg%3D%3D</w:t>
+        </w:r>
+      </w:hyperlink>
+    </w:p>
+    <w:p>
+      <w:pPr>
+        <w:ind w:left="1080"/>
+        <w:rPr>
+          <w:sz w:val="24"/>
+          <w:szCs w:val="24"/>
+          <w:lang w:val="tr-TR"/>
+        </w:rPr>
+      </w:pPr>
     </w:p>
     <w:p>
       <w:pPr>
@@ -627,7 +649,7 @@
           <w:lang w:val="tr-TR"/>
         </w:rPr>
       </w:pPr>
-      <w:hyperlink r:id="rId15" w:history="1">
+      <w:hyperlink r:id="rId16" w:history="1">
         <w:r>
           <w:rPr>
             <w:rStyle w:val="Hyperlink"/>
@@ -649,7 +671,7 @@
           <w:lang w:val="tr-TR"/>
         </w:rPr>
       </w:pPr>
-      <w:hyperlink r:id="rId16" w:history="1">
+      <w:hyperlink r:id="rId17" w:history="1">
         <w:r>
           <w:rPr>
             <w:rStyle w:val="Hyperlink"/>
@@ -716,7 +738,7 @@
           <w:lang w:val="tr-TR"/>
         </w:rPr>
       </w:pPr>
-      <w:hyperlink r:id="rId17" w:history="1">
+      <w:hyperlink r:id="rId18" w:history="1">
         <w:r>
           <w:rPr>
             <w:rStyle w:val="Hyperlink"/>
@@ -763,7 +785,7 @@
           <w:lang w:val="tr-TR"/>
         </w:rPr>
       </w:pPr>
-      <w:hyperlink r:id="rId18" w:history="1">
+      <w:hyperlink r:id="rId19" w:history="1">
         <w:r>
           <w:rPr>
             <w:rStyle w:val="Hyperlink"/>
@@ -810,7 +832,7 @@
           <w:lang w:val="tr-TR"/>
         </w:rPr>
       </w:pPr>
-      <w:hyperlink r:id="rId19" w:history="1">
+      <w:hyperlink r:id="rId20" w:history="1">
         <w:r>
           <w:rPr>
             <w:rStyle w:val="Hyperlink"/>
@@ -857,7 +879,7 @@
           <w:lang w:val="tr-TR"/>
         </w:rPr>
       </w:pPr>
-      <w:hyperlink r:id="rId20" w:history="1">
+      <w:hyperlink r:id="rId21" w:history="1">
         <w:r>
           <w:rPr>
             <w:rStyle w:val="Hyperlink"/>
@@ -878,7 +900,7 @@
           <w:lang w:val="tr-TR"/>
         </w:rPr>
       </w:pPr>
-      <w:hyperlink r:id="rId21" w:history="1">
+      <w:hyperlink r:id="rId22" w:history="1">
         <w:r>
           <w:rPr>
             <w:rStyle w:val="Hyperlink"/>
@@ -931,19 +953,84 @@
           <w:szCs w:val="24"/>
           <w:lang w:val="tr-TR"/>
         </w:rPr>
-        <w:t>12V/3V3 (50mA) Regulator</w:t>
-      </w:r>
-    </w:p>
-    <w:p>
-      <w:pPr>
-        <w:ind w:left="1080"/>
-        <w:rPr>
-          <w:sz w:val="24"/>
-          <w:szCs w:val="24"/>
-          <w:lang w:val="tr-TR"/>
-        </w:rPr>
-      </w:pPr>
-      <w:hyperlink r:id="rId22" w:history="1">
+        <w:t>12V/3V3 (</w:t>
+      </w:r>
+      <w:r>
+        <w:rPr>
+          <w:b/>
+          <w:bCs/>
+          <w:sz w:val="24"/>
+          <w:szCs w:val="24"/>
+          <w:lang w:val="tr-TR"/>
+        </w:rPr>
+        <w:t>30</w:t>
+      </w:r>
+      <w:r>
+        <w:rPr>
+          <w:b/>
+          <w:bCs/>
+          <w:sz w:val="24"/>
+          <w:szCs w:val="24"/>
+          <w:lang w:val="tr-TR"/>
+        </w:rPr>
+        <w:t>0mA) Regulator</w:t>
+      </w:r>
+    </w:p>
+    <w:p>
+      <w:pPr>
+        <w:ind w:left="1080"/>
+        <w:jc w:val="both"/>
+        <w:rPr>
+          <w:rStyle w:val="Hyperlink"/>
+        </w:rPr>
+      </w:pPr>
+      <w:hyperlink r:id="rId23" w:history="1">
+        <w:r>
+          <w:rPr>
+            <w:rStyle w:val="Hyperlink"/>
+          </w:rPr>
+          <w:t>https://www.mouser.com.tr/ProductDetail/Diodes-Incorporated/AP2210K-33TRG1/?qs=x6A8l6qLYDB6QE%252Bu0QG50A%3D%3D</w:t>
+        </w:r>
+      </w:hyperlink>
+    </w:p>
+    <w:p>
+      <w:pPr>
+        <w:pStyle w:val="ListParagraph"/>
+        <w:numPr>
+          <w:ilvl w:val="1"/>
+          <w:numId w:val="1"/>
+        </w:numPr>
+        <w:jc w:val="both"/>
+        <w:rPr>
+          <w:b/>
+          <w:bCs/>
+          <w:sz w:val="24"/>
+          <w:szCs w:val="24"/>
+          <w:lang w:val="tr-TR"/>
+        </w:rPr>
+      </w:pPr>
+      <w:r>
+        <w:rPr>
+          <w:b/>
+          <w:bCs/>
+          <w:sz w:val="24"/>
+          <w:szCs w:val="24"/>
+          <w:lang w:val="tr-TR"/>
+        </w:rPr>
+        <w:t>24V/3V3 (1A) Regulator</w:t>
+      </w:r>
+    </w:p>
+    <w:p>
+      <w:pPr>
+        <w:ind w:left="1080"/>
+        <w:jc w:val="both"/>
+        <w:rPr>
+          <w:sz w:val="24"/>
+          <w:szCs w:val="24"/>
+          <w:lang w:val="tr-TR"/>
+        </w:rPr>
+      </w:pPr>
+      <w:hyperlink r:id="rId24" w:history="1">
         <w:r>
           <w:rPr>
             <w:rStyle w:val="Hyperlink"/>
@@ -951,7 +1038,7 @@
             <w:szCs w:val="24"/>
             <w:lang w:val="tr-TR"/>
           </w:rPr>
-          <w:t>https://www.mouser.com.tr/ProductDetail/Analog-Devices/ADP3300ARTZ-33RL7/?qs=WIvQP4zGanjig3ATp9pozQ%3D%3D</w:t>
+          <w:t>https://www.mouser.com.tr/ProductDetail/ROHM-Semiconductor/BA033CC0FP-E2/?qs=4kLU8WoGk0vZtk7EcED04A%3D%3D</w:t>
         </w:r>
       </w:hyperlink>
     </w:p>
@@ -979,6 +1066,113 @@
           <w:szCs w:val="24"/>
           <w:lang w:val="tr-TR"/>
         </w:rPr>
+        <w:t>24v/3v3 (500ma) Regulator</w:t>
+      </w:r>
+    </w:p>
+    <w:p>
+      <w:pPr>
+        <w:ind w:left="1080"/>
+        <w:jc w:val="both"/>
+        <w:rPr>
+          <w:sz w:val="24"/>
+          <w:szCs w:val="24"/>
+          <w:lang w:val="tr-TR"/>
+        </w:rPr>
+      </w:pPr>
+      <w:hyperlink r:id="rId25" w:history="1">
+        <w:r>
+          <w:rPr>
+            <w:rStyle w:val="Hyperlink"/>
+            <w:sz w:val="24"/>
+            <w:szCs w:val="24"/>
+            <w:lang w:val="tr-TR"/>
+          </w:rPr>
+          <w:t>https://www.mouser.com.tr/ProductDetail/Texas-Instruments/UA78M33CKVURG3/?qs=0O%2FZFlpUpJXrDg4gfD1Q2g%3D%3D</w:t>
+        </w:r>
+      </w:hyperlink>
+    </w:p>
+    <w:p>
+      <w:pPr>
+        <w:pStyle w:val="ListParagraph"/>
+        <w:numPr>
+          <w:ilvl w:val="1"/>
+          <w:numId w:val="1"/>
+        </w:numPr>
+        <w:jc w:val="both"/>
+        <w:rPr>
+          <w:b/>
+          <w:bCs/>
+          <w:sz w:val="24"/>
+          <w:szCs w:val="24"/>
+          <w:lang w:val="tr-TR"/>
+        </w:rPr>
+      </w:pPr>
+      <w:r>
+        <w:rPr>
+          <w:b/>
+          <w:bCs/>
+          <w:sz w:val="24"/>
+          <w:szCs w:val="24"/>
+          <w:lang w:val="tr-TR"/>
+        </w:rPr>
+        <w:t>24V/12V (1.5A) Regulator</w:t>
+      </w:r>
+    </w:p>
+    <w:p>
+      <w:pPr>
+        <w:ind w:left="1080"/>
+        <w:jc w:val="both"/>
+        <w:rPr>
+          <w:sz w:val="24"/>
+          <w:szCs w:val="24"/>
+          <w:lang w:val="tr-TR"/>
+        </w:rPr>
+      </w:pPr>
+      <w:r>
+        <w:rPr>
+          <w:sz w:val="24"/>
+          <w:szCs w:val="24"/>
+          <w:lang w:val="tr-TR"/>
+        </w:rPr>
+        <w:lastRenderedPageBreak/>
+        <w:t>mouser.com.tr/ProductDetail/Texas-Instruments/UA7812CKCS/?qs=DcvZ7Fltd5zyvhYGYzcR7A%3D%3D</w:t>
+      </w:r>
+    </w:p>
+    <w:p>
+      <w:pPr>
+        <w:ind w:left="1080"/>
+        <w:jc w:val="both"/>
+        <w:rPr>
+          <w:sz w:val="24"/>
+          <w:szCs w:val="24"/>
+          <w:lang w:val="tr-TR"/>
+        </w:rPr>
+      </w:pPr>
+    </w:p>
+    <w:p>
+      <w:pPr>
+        <w:pStyle w:val="ListParagraph"/>
+        <w:numPr>
+          <w:ilvl w:val="1"/>
+          <w:numId w:val="1"/>
+        </w:numPr>
+        <w:jc w:val="both"/>
+        <w:rPr>
+          <w:b/>
+          <w:bCs/>
+          <w:sz w:val="24"/>
+          <w:szCs w:val="24"/>
+          <w:lang w:val="tr-TR"/>
+        </w:rPr>
+      </w:pPr>
+      <w:r>
+        <w:rPr>
+          <w:b/>
+          <w:bCs/>
+          <w:sz w:val="24"/>
+          <w:szCs w:val="24"/>
+          <w:lang w:val="tr-TR"/>
+        </w:rPr>
         <w:t>3V3/3V3 Isolated (300mA) Converter</w:t>
       </w:r>
     </w:p>
@@ -992,7 +1186,7 @@
           <w:lang w:val="tr-TR"/>
         </w:rPr>
       </w:pPr>
-      <w:hyperlink r:id="rId23" w:history="1">
+      <w:hyperlink r:id="rId26" w:history="1">
         <w:r>
           <w:rPr>
             <w:rStyle w:val="Hyperlink"/>
@@ -1041,7 +1235,7 @@
           <w:lang w:val="tr-TR"/>
         </w:rPr>
       </w:pPr>
-      <w:hyperlink r:id="rId24" w:history="1">
+      <w:hyperlink r:id="rId27" w:history="1">
         <w:r>
           <w:rPr>
             <w:rStyle w:val="Hyperlink"/>
@@ -1064,6 +1258,311 @@
         </w:rPr>
       </w:pPr>
     </w:p>
+    <w:p>
+      <w:pPr>
+        <w:pStyle w:val="ListParagraph"/>
+        <w:numPr>
+          <w:ilvl w:val="1"/>
+          <w:numId w:val="1"/>
+        </w:numPr>
+        <w:rPr>
+          <w:b/>
+          <w:bCs/>
+          <w:sz w:val="24"/>
+          <w:szCs w:val="24"/>
+          <w:lang w:val="tr-TR"/>
+        </w:rPr>
+      </w:pPr>
+      <w:r>
+        <w:rPr>
+          <w:b/>
+          <w:bCs/>
+          <w:sz w:val="24"/>
+          <w:szCs w:val="24"/>
+          <w:lang w:val="tr-TR"/>
+        </w:rPr>
+        <w:t>Connectors</w:t>
+      </w:r>
+    </w:p>
+    <w:p>
+      <w:pPr>
+        <w:ind w:left="1080"/>
+        <w:rPr>
+          <w:sz w:val="24"/>
+          <w:szCs w:val="24"/>
+          <w:lang w:val="tr-TR"/>
+        </w:rPr>
+      </w:pPr>
+      <w:r>
+        <w:rPr>
+          <w:sz w:val="24"/>
+          <w:szCs w:val="24"/>
+          <w:lang w:val="tr-TR"/>
+        </w:rPr>
+        <w:t>Battery:</w:t>
+      </w:r>
+    </w:p>
+    <w:bookmarkStart w:id="0" w:name="_Hlk59657659"/>
+    <w:p>
+      <w:pPr>
+        <w:ind w:left="1080"/>
+        <w:rPr>
+          <w:sz w:val="24"/>
+          <w:szCs w:val="24"/>
+          <w:lang w:val="tr-TR"/>
+        </w:rPr>
+      </w:pPr>
+      <w:r>
+        <w:rPr>
+          <w:sz w:val="24"/>
+          <w:szCs w:val="24"/>
+          <w:lang w:val="tr-TR"/>
+        </w:rPr>
+        <w:fldChar w:fldCharType="begin"/>
+      </w:r>
+      <w:r>
+        <w:rPr>
+          <w:sz w:val="24"/>
+          <w:szCs w:val="24"/>
+          <w:lang w:val="tr-TR"/>
+        </w:rPr>
+        <w:instrText xml:space="preserve"> HYPERLINK "</w:instrText>
+      </w:r>
+      <w:r>
+        <w:rPr>
+          <w:sz w:val="24"/>
+          <w:szCs w:val="24"/>
+          <w:lang w:val="tr-TR"/>
+        </w:rPr>
+        <w:instrText>https://www.mouser.com.tr/ProductDetail/CUI-Devices/TB007-508-02BE/?qs=vLWxofP3U2y6PFKAfCqKUQ%3D%3D</w:instrText>
+      </w:r>
+      <w:r>
+        <w:rPr>
+          <w:sz w:val="24"/>
+          <w:szCs w:val="24"/>
+          <w:lang w:val="tr-TR"/>
+        </w:rPr>
+        <w:instrText xml:space="preserve">" </w:instrText>
+      </w:r>
+      <w:r>
+        <w:rPr>
+          <w:sz w:val="24"/>
+          <w:szCs w:val="24"/>
+          <w:lang w:val="tr-TR"/>
+        </w:rPr>
+        <w:fldChar w:fldCharType="separate"/>
+      </w:r>
+      <w:r>
+        <w:rPr>
+          <w:rStyle w:val="Hyperlink"/>
+          <w:sz w:val="24"/>
+          <w:szCs w:val="24"/>
+          <w:lang w:val="tr-TR"/>
+        </w:rPr>
+        <w:t>https://www.mouser.com.tr/ProductDetail/CUI-Devices/TB007-508-02BE/?qs=vLWxofP3U2y6PFKAfCqKUQ%3D%3D</w:t>
+      </w:r>
+      <w:r>
+        <w:rPr>
+          <w:sz w:val="24"/>
+          <w:szCs w:val="24"/>
+          <w:lang w:val="tr-TR"/>
+        </w:rPr>
+        <w:fldChar w:fldCharType="end"/>
+      </w:r>
+    </w:p>
+    <w:bookmarkEnd w:id="0"/>
+    <w:p>
+      <w:pPr>
+        <w:ind w:left="1080"/>
+        <w:rPr>
+          <w:sz w:val="24"/>
+          <w:szCs w:val="24"/>
+          <w:lang w:val="tr-TR"/>
+        </w:rPr>
+      </w:pPr>
+      <w:r>
+        <w:rPr>
+          <w:sz w:val="24"/>
+          <w:szCs w:val="24"/>
+          <w:lang w:val="tr-TR"/>
+        </w:rPr>
+        <w:t xml:space="preserve">motor: </w:t>
+      </w:r>
+    </w:p>
+    <w:bookmarkStart w:id="1" w:name="_Hlk59657633"/>
+    <w:p>
+      <w:pPr>
+        <w:ind w:left="1080"/>
+        <w:rPr>
+          <w:sz w:val="24"/>
+          <w:szCs w:val="24"/>
+          <w:lang w:val="tr-TR"/>
+        </w:rPr>
+      </w:pPr>
+      <w:r>
+        <w:rPr>
+          <w:sz w:val="24"/>
+          <w:szCs w:val="24"/>
+          <w:lang w:val="tr-TR"/>
+        </w:rPr>
+        <w:fldChar w:fldCharType="begin"/>
+      </w:r>
+      <w:r>
+        <w:rPr>
+          <w:sz w:val="24"/>
+          <w:szCs w:val="24"/>
+          <w:lang w:val="tr-TR"/>
+        </w:rPr>
+        <w:instrText xml:space="preserve"> HYPERLINK "</w:instrText>
+      </w:r>
+      <w:r>
+        <w:rPr>
+          <w:sz w:val="24"/>
+          <w:szCs w:val="24"/>
+          <w:lang w:val="tr-TR"/>
+        </w:rPr>
+        <w:instrText>https://www.mouser.com.tr/ProductDetail/Phoenix-Contact/5452258/?qs=iCzJi%2FIZBF77ZcTXZHmYbQ%3D%3D</w:instrText>
+      </w:r>
+      <w:r>
+        <w:rPr>
+          <w:sz w:val="24"/>
+          <w:szCs w:val="24"/>
+          <w:lang w:val="tr-TR"/>
+        </w:rPr>
+        <w:instrText xml:space="preserve">" </w:instrText>
+      </w:r>
+      <w:r>
+        <w:rPr>
+          <w:sz w:val="24"/>
+          <w:szCs w:val="24"/>
+          <w:lang w:val="tr-TR"/>
+        </w:rPr>
+        <w:fldChar w:fldCharType="separate"/>
+      </w:r>
+      <w:r>
+        <w:rPr>
+          <w:rStyle w:val="Hyperlink"/>
+          <w:sz w:val="24"/>
+          <w:szCs w:val="24"/>
+          <w:lang w:val="tr-TR"/>
+        </w:rPr>
+        <w:t>https://www.mouser.com.tr/Produc</w:t>
+      </w:r>
+      <w:r>
+        <w:rPr>
+          <w:rStyle w:val="Hyperlink"/>
+          <w:sz w:val="24"/>
+          <w:szCs w:val="24"/>
+          <w:lang w:val="tr-TR"/>
+        </w:rPr>
+        <w:t>t</w:t>
+      </w:r>
+      <w:r>
+        <w:rPr>
+          <w:rStyle w:val="Hyperlink"/>
+          <w:sz w:val="24"/>
+          <w:szCs w:val="24"/>
+          <w:lang w:val="tr-TR"/>
+        </w:rPr>
+        <w:t>Detail/Phoenix-Contact/5452258/?qs=iCzJi%2FIZBF77ZcTXZHmYbQ%3D%3D</w:t>
+      </w:r>
+      <w:r>
+        <w:rPr>
+          <w:sz w:val="24"/>
+          <w:szCs w:val="24"/>
+          <w:lang w:val="tr-TR"/>
+        </w:rPr>
+        <w:fldChar w:fldCharType="end"/>
+      </w:r>
+    </w:p>
+    <w:bookmarkEnd w:id="1"/>
+    <w:p>
+      <w:pPr>
+        <w:ind w:left="1080"/>
+        <w:rPr>
+          <w:sz w:val="24"/>
+          <w:szCs w:val="24"/>
+          <w:lang w:val="tr-TR"/>
+        </w:rPr>
+      </w:pPr>
+      <w:r>
+        <w:rPr>
+          <w:sz w:val="24"/>
+          <w:szCs w:val="24"/>
+          <w:lang w:val="tr-TR"/>
+        </w:rPr>
+        <w:t>ıcsp:</w:t>
+      </w:r>
+    </w:p>
+    <w:bookmarkStart w:id="2" w:name="_Hlk59657679"/>
+    <w:p>
+      <w:pPr>
+        <w:ind w:left="1080"/>
+        <w:rPr>
+          <w:sz w:val="24"/>
+          <w:szCs w:val="24"/>
+          <w:lang w:val="tr-TR"/>
+        </w:rPr>
+      </w:pPr>
+      <w:r>
+        <w:rPr>
+          <w:sz w:val="24"/>
+          <w:szCs w:val="24"/>
+          <w:lang w:val="tr-TR"/>
+        </w:rPr>
+        <w:fldChar w:fldCharType="begin"/>
+      </w:r>
+      <w:r>
+        <w:rPr>
+          <w:sz w:val="24"/>
+          <w:szCs w:val="24"/>
+          <w:lang w:val="tr-TR"/>
+        </w:rPr>
+        <w:instrText xml:space="preserve"> HYPERLINK "</w:instrText>
+      </w:r>
+      <w:r>
+        <w:rPr>
+          <w:sz w:val="24"/>
+          <w:szCs w:val="24"/>
+          <w:lang w:val="tr-TR"/>
+        </w:rPr>
+        <w:instrText>https://www.mouser.com.tr/ProductDetail/Amphenol-FCI/67997-100HLF/?qs=cpLrBgdhsoH33Mp6xh%2FbyQ%3D%3D</w:instrText>
+      </w:r>
+      <w:r>
+        <w:rPr>
+          <w:sz w:val="24"/>
+          <w:szCs w:val="24"/>
+          <w:lang w:val="tr-TR"/>
+        </w:rPr>
+        <w:instrText xml:space="preserve">" </w:instrText>
+      </w:r>
+      <w:r>
+        <w:rPr>
+          <w:sz w:val="24"/>
+          <w:szCs w:val="24"/>
+          <w:lang w:val="tr-TR"/>
+        </w:rPr>
+        <w:fldChar w:fldCharType="separate"/>
+      </w:r>
+      <w:r>
+        <w:rPr>
+          <w:rStyle w:val="Hyperlink"/>
+          <w:sz w:val="24"/>
+          <w:szCs w:val="24"/>
+          <w:lang w:val="tr-TR"/>
+        </w:rPr>
+        <w:t>https://www.mouser.com.tr/ProductDetail/Amphenol-FCI/67997-100HLF/?qs=cpLrBgdhsoH33Mp6xh%2FbyQ%3D%3D</w:t>
+      </w:r>
+      <w:r>
+        <w:rPr>
+          <w:sz w:val="24"/>
+          <w:szCs w:val="24"/>
+          <w:lang w:val="tr-TR"/>
+        </w:rPr>
+        <w:fldChar w:fldCharType="end"/>
+      </w:r>
+    </w:p>
+    <w:bookmarkEnd w:id="2"/>
     <w:p>
       <w:pPr>
         <w:ind w:left="1080"/>

</xml_diff>

<commit_message>
PCB design has been made, corrections in simulation and component selection.
</commit_message>
<xml_diff>
--- a/Ceyhun/Component Selection.docx
+++ b/Ceyhun/Component Selection.docx
@@ -214,6 +214,7 @@
       <w:pPr>
         <w:ind w:left="1080"/>
         <w:rPr>
+          <w:rStyle w:val="Hyperlink"/>
           <w:sz w:val="24"/>
           <w:szCs w:val="24"/>
           <w:lang w:val="tr-TR"/>
@@ -230,6 +231,37 @@
           <w:t>https://www.digikey.com/en/products/detail/kemet/ALF20G102EP500/8681394</w:t>
         </w:r>
       </w:hyperlink>
+    </w:p>
+    <w:p>
+      <w:pPr>
+        <w:ind w:left="1080"/>
+        <w:rPr>
+          <w:sz w:val="24"/>
+          <w:szCs w:val="24"/>
+          <w:lang w:val="tr-TR"/>
+        </w:rPr>
+      </w:pPr>
+      <w:hyperlink r:id="rId10" w:history="1">
+        <w:r>
+          <w:rPr>
+            <w:rStyle w:val="Hyperlink"/>
+            <w:sz w:val="24"/>
+            <w:szCs w:val="24"/>
+            <w:lang w:val="tr-TR"/>
+          </w:rPr>
+          <w:t>https://www.mouser.com.tr/ProductDetail/United-Chemi-Con/EKXL401ELL101MM25S/?qs=sGAEpiMZZMsh%252B1woXyUXj1Qqd7OcgYbMi%2FYWlNIeRJI%3D</w:t>
+        </w:r>
+      </w:hyperlink>
+    </w:p>
+    <w:p>
+      <w:pPr>
+        <w:ind w:left="1080"/>
+        <w:rPr>
+          <w:sz w:val="24"/>
+          <w:szCs w:val="24"/>
+          <w:lang w:val="tr-TR"/>
+        </w:rPr>
+      </w:pPr>
     </w:p>
     <w:p>
       <w:pPr>
@@ -311,7 +343,7 @@
           <w:lang w:val="tr-TR"/>
         </w:rPr>
       </w:pPr>
-      <w:hyperlink r:id="rId10" w:history="1">
+      <w:hyperlink r:id="rId11" w:history="1">
         <w:r>
           <w:rPr>
             <w:rStyle w:val="Hyperlink"/>
@@ -353,7 +385,7 @@
           <w:lang w:val="tr-TR"/>
         </w:rPr>
       </w:pPr>
-      <w:hyperlink r:id="rId11" w:history="1">
+      <w:hyperlink r:id="rId12" w:history="1">
         <w:r>
           <w:rPr>
             <w:rStyle w:val="Hyperlink"/>
@@ -452,12 +484,13 @@
         <w:pStyle w:val="ListParagraph"/>
         <w:ind w:left="1440"/>
         <w:rPr>
-          <w:sz w:val="24"/>
-          <w:szCs w:val="24"/>
-          <w:lang w:val="tr-TR"/>
-        </w:rPr>
-      </w:pPr>
-      <w:hyperlink r:id="rId12" w:history="1">
+          <w:rStyle w:val="Hyperlink"/>
+          <w:sz w:val="24"/>
+          <w:szCs w:val="24"/>
+          <w:lang w:val="tr-TR"/>
+        </w:rPr>
+      </w:pPr>
+      <w:hyperlink r:id="rId13" w:history="1">
         <w:r>
           <w:rPr>
             <w:rStyle w:val="Hyperlink"/>
@@ -468,6 +501,39 @@
           <w:t>https://www.mouser.com.tr/ProductDetail/EPCOS-TDK/B82615B2202M001/?qs=sGAEpiMZZMv126LJFLh8y6G9bCNb%2F89QTGInlxA0fzI%3D</w:t>
         </w:r>
       </w:hyperlink>
+    </w:p>
+    <w:p>
+      <w:pPr>
+        <w:pStyle w:val="ListParagraph"/>
+        <w:ind w:left="1440"/>
+        <w:rPr>
+          <w:sz w:val="24"/>
+          <w:szCs w:val="24"/>
+          <w:lang w:val="tr-TR"/>
+        </w:rPr>
+      </w:pPr>
+      <w:hyperlink r:id="rId14" w:history="1">
+        <w:r>
+          <w:rPr>
+            <w:rStyle w:val="Hyperlink"/>
+            <w:sz w:val="24"/>
+            <w:szCs w:val="24"/>
+            <w:lang w:val="tr-TR"/>
+          </w:rPr>
+          <w:t>https://www.mouser.com.tr/ProductDetail/ABRACON/AIRD-02-102K/?qs=qV1JnYL3zOwesCnq0b0JTA%3D%3D</w:t>
+        </w:r>
+      </w:hyperlink>
+    </w:p>
+    <w:p>
+      <w:pPr>
+        <w:pStyle w:val="ListParagraph"/>
+        <w:ind w:left="1440"/>
+        <w:rPr>
+          <w:sz w:val="24"/>
+          <w:szCs w:val="24"/>
+          <w:lang w:val="tr-TR"/>
+        </w:rPr>
+      </w:pPr>
     </w:p>
     <w:p>
       <w:pPr>
@@ -503,6 +569,7 @@
           <w:szCs w:val="24"/>
           <w:lang w:val="tr-TR"/>
         </w:rPr>
+        <w:lastRenderedPageBreak/>
         <w:t>Diode:</w:t>
       </w:r>
       <w:r>
@@ -521,7 +588,7 @@
           <w:rStyle w:val="Hyperlink"/>
         </w:rPr>
       </w:pPr>
-      <w:hyperlink r:id="rId13" w:history="1">
+      <w:hyperlink r:id="rId15" w:history="1">
         <w:r>
           <w:rPr>
             <w:rStyle w:val="Hyperlink"/>
@@ -534,7 +601,7 @@
       <w:pPr>
         <w:ind w:left="1080"/>
       </w:pPr>
-      <w:hyperlink r:id="rId14" w:history="1">
+      <w:hyperlink r:id="rId16" w:history="1">
         <w:r>
           <w:rPr>
             <w:rStyle w:val="Hyperlink"/>
@@ -571,7 +638,6 @@
           <w:szCs w:val="24"/>
           <w:lang w:val="tr-TR"/>
         </w:rPr>
-        <w:lastRenderedPageBreak/>
         <w:t>Bootstrap diode:</w:t>
       </w:r>
     </w:p>
@@ -584,7 +650,7 @@
           <w:lang w:val="tr-TR"/>
         </w:rPr>
       </w:pPr>
-      <w:hyperlink r:id="rId15" w:history="1">
+      <w:hyperlink r:id="rId17" w:history="1">
         <w:r>
           <w:rPr>
             <w:rStyle w:val="Hyperlink"/>
@@ -649,7 +715,7 @@
           <w:lang w:val="tr-TR"/>
         </w:rPr>
       </w:pPr>
-      <w:hyperlink r:id="rId16" w:history="1">
+      <w:hyperlink r:id="rId18" w:history="1">
         <w:r>
           <w:rPr>
             <w:rStyle w:val="Hyperlink"/>
@@ -671,7 +737,7 @@
           <w:lang w:val="tr-TR"/>
         </w:rPr>
       </w:pPr>
-      <w:hyperlink r:id="rId17" w:history="1">
+      <w:hyperlink r:id="rId19" w:history="1">
         <w:r>
           <w:rPr>
             <w:rStyle w:val="Hyperlink"/>
@@ -687,20 +753,102 @@
       <w:pPr>
         <w:ind w:left="1080"/>
         <w:rPr>
-          <w:sz w:val="24"/>
-          <w:szCs w:val="24"/>
-          <w:lang w:val="tr-TR"/>
-        </w:rPr>
-      </w:pPr>
-      <w:r>
-        <w:rPr>
           <w:rStyle w:val="Hyperlink"/>
           <w:sz w:val="24"/>
           <w:szCs w:val="24"/>
           <w:lang w:val="tr-TR"/>
         </w:rPr>
+      </w:pPr>
+      <w:r>
+        <w:rPr>
+          <w:rStyle w:val="Hyperlink"/>
+          <w:sz w:val="24"/>
+          <w:szCs w:val="24"/>
+          <w:lang w:val="tr-TR"/>
+        </w:rPr>
         <w:t>(2nd one)</w:t>
       </w:r>
+    </w:p>
+    <w:p>
+      <w:pPr>
+        <w:ind w:left="1080"/>
+        <w:rPr>
+          <w:rStyle w:val="Hyperlink"/>
+          <w:sz w:val="24"/>
+          <w:szCs w:val="24"/>
+          <w:lang w:val="tr-TR"/>
+        </w:rPr>
+      </w:pPr>
+      <w:hyperlink r:id="rId20" w:history="1">
+        <w:r>
+          <w:rPr>
+            <w:rStyle w:val="Hyperlink"/>
+            <w:sz w:val="24"/>
+            <w:szCs w:val="24"/>
+            <w:lang w:val="tr-TR"/>
+          </w:rPr>
+          <w:t>https://www.mouser.com.tr/ProductDetail/Wurth-Elektronik/8</w:t>
+        </w:r>
+        <w:r>
+          <w:rPr>
+            <w:rStyle w:val="Hyperlink"/>
+            <w:sz w:val="24"/>
+            <w:szCs w:val="24"/>
+            <w:lang w:val="tr-TR"/>
+          </w:rPr>
+          <w:t>6</w:t>
+        </w:r>
+        <w:r>
+          <w:rPr>
+            <w:rStyle w:val="Hyperlink"/>
+            <w:sz w:val="24"/>
+            <w:szCs w:val="24"/>
+            <w:lang w:val="tr-TR"/>
+          </w:rPr>
+          <w:t>0020572003/?qs=sGAEpiMZZMsh%252B1woXyUXj4jKQI6sNRw6zaO7M7fRQ7s%3D</w:t>
+        </w:r>
+      </w:hyperlink>
+    </w:p>
+    <w:p>
+      <w:pPr>
+        <w:ind w:left="1080"/>
+        <w:rPr>
+          <w:sz w:val="24"/>
+          <w:szCs w:val="24"/>
+          <w:lang w:val="tr-TR"/>
+        </w:rPr>
+      </w:pPr>
+      <w:hyperlink r:id="rId21" w:history="1">
+        <w:r>
+          <w:rPr>
+            <w:rStyle w:val="Hyperlink"/>
+            <w:sz w:val="24"/>
+            <w:szCs w:val="24"/>
+            <w:lang w:val="tr-TR"/>
+          </w:rPr>
+          <w:t>https://www.mouser.com.tr/ProductDetail/Wurth-Elektronik/860020573008/?qs=sGAEpiMZZMvwFf0viD3Y3aZipiehufnXH0HpXZBKCZYaMCTdjM%2FA0w%3D%3D</w:t>
+        </w:r>
+      </w:hyperlink>
+    </w:p>
+    <w:p>
+      <w:pPr>
+        <w:ind w:left="1080"/>
+        <w:rPr>
+          <w:sz w:val="24"/>
+          <w:szCs w:val="24"/>
+          <w:lang w:val="tr-TR"/>
+        </w:rPr>
+      </w:pPr>
+    </w:p>
+    <w:p>
+      <w:pPr>
+        <w:ind w:left="1080"/>
+        <w:rPr>
+          <w:sz w:val="24"/>
+          <w:szCs w:val="24"/>
+          <w:lang w:val="tr-TR"/>
+        </w:rPr>
+      </w:pPr>
     </w:p>
     <w:p>
       <w:pPr>
@@ -738,7 +886,7 @@
           <w:lang w:val="tr-TR"/>
         </w:rPr>
       </w:pPr>
-      <w:hyperlink r:id="rId18" w:history="1">
+      <w:hyperlink r:id="rId22" w:history="1">
         <w:r>
           <w:rPr>
             <w:rStyle w:val="Hyperlink"/>
@@ -785,7 +933,7 @@
           <w:lang w:val="tr-TR"/>
         </w:rPr>
       </w:pPr>
-      <w:hyperlink r:id="rId19" w:history="1">
+      <w:hyperlink r:id="rId23" w:history="1">
         <w:r>
           <w:rPr>
             <w:rStyle w:val="Hyperlink"/>
@@ -832,7 +980,7 @@
           <w:lang w:val="tr-TR"/>
         </w:rPr>
       </w:pPr>
-      <w:hyperlink r:id="rId20" w:history="1">
+      <w:hyperlink r:id="rId24" w:history="1">
         <w:r>
           <w:rPr>
             <w:rStyle w:val="Hyperlink"/>
@@ -879,7 +1027,7 @@
           <w:lang w:val="tr-TR"/>
         </w:rPr>
       </w:pPr>
-      <w:hyperlink r:id="rId21" w:history="1">
+      <w:hyperlink r:id="rId25" w:history="1">
         <w:r>
           <w:rPr>
             <w:rStyle w:val="Hyperlink"/>
@@ -900,7 +1048,7 @@
           <w:lang w:val="tr-TR"/>
         </w:rPr>
       </w:pPr>
-      <w:hyperlink r:id="rId22" w:history="1">
+      <w:hyperlink r:id="rId26" w:history="1">
         <w:r>
           <w:rPr>
             <w:rStyle w:val="Hyperlink"/>
@@ -984,7 +1132,7 @@
           <w:rStyle w:val="Hyperlink"/>
         </w:rPr>
       </w:pPr>
-      <w:hyperlink r:id="rId23" w:history="1">
+      <w:hyperlink r:id="rId27" w:history="1">
         <w:r>
           <w:rPr>
             <w:rStyle w:val="Hyperlink"/>
@@ -1030,7 +1178,7 @@
           <w:lang w:val="tr-TR"/>
         </w:rPr>
       </w:pPr>
-      <w:hyperlink r:id="rId24" w:history="1">
+      <w:hyperlink r:id="rId28" w:history="1">
         <w:r>
           <w:rPr>
             <w:rStyle w:val="Hyperlink"/>
@@ -1079,7 +1227,7 @@
           <w:lang w:val="tr-TR"/>
         </w:rPr>
       </w:pPr>
-      <w:hyperlink r:id="rId25" w:history="1">
+      <w:hyperlink r:id="rId29" w:history="1">
         <w:r>
           <w:rPr>
             <w:rStyle w:val="Hyperlink"/>
@@ -1134,7 +1282,6 @@
           <w:szCs w:val="24"/>
           <w:lang w:val="tr-TR"/>
         </w:rPr>
-        <w:lastRenderedPageBreak/>
         <w:t>mouser.com.tr/ProductDetail/Texas-Instruments/UA7812CKCS/?qs=DcvZ7Fltd5zyvhYGYzcR7A%3D%3D</w:t>
       </w:r>
     </w:p>
@@ -1186,7 +1333,7 @@
           <w:lang w:val="tr-TR"/>
         </w:rPr>
       </w:pPr>
-      <w:hyperlink r:id="rId26" w:history="1">
+      <w:hyperlink r:id="rId30" w:history="1">
         <w:r>
           <w:rPr>
             <w:rStyle w:val="Hyperlink"/>
@@ -1235,7 +1382,7 @@
           <w:lang w:val="tr-TR"/>
         </w:rPr>
       </w:pPr>
-      <w:hyperlink r:id="rId27" w:history="1">
+      <w:hyperlink r:id="rId31" w:history="1">
         <w:r>
           <w:rPr>
             <w:rStyle w:val="Hyperlink"/>
@@ -1446,25 +1593,7 @@
           <w:szCs w:val="24"/>
           <w:lang w:val="tr-TR"/>
         </w:rPr>
-        <w:t>https://www.mouser.com.tr/Produc</w:t>
-      </w:r>
-      <w:r>
-        <w:rPr>
-          <w:rStyle w:val="Hyperlink"/>
-          <w:sz w:val="24"/>
-          <w:szCs w:val="24"/>
-          <w:lang w:val="tr-TR"/>
-        </w:rPr>
-        <w:t>t</w:t>
-      </w:r>
-      <w:r>
-        <w:rPr>
-          <w:rStyle w:val="Hyperlink"/>
-          <w:sz w:val="24"/>
-          <w:szCs w:val="24"/>
-          <w:lang w:val="tr-TR"/>
-        </w:rPr>
-        <w:t>Detail/Phoenix-Contact/5452258/?qs=iCzJi%2FIZBF77ZcTXZHmYbQ%3D%3D</w:t>
+        <w:t>https://www.mouser.com.tr/ProductDetail/Phoenix-Contact/5452258/?qs=iCzJi%2FIZBF77ZcTXZHmYbQ%3D%3D</w:t>
       </w:r>
       <w:r>
         <w:rPr>
@@ -1510,6 +1639,7 @@
           <w:szCs w:val="24"/>
           <w:lang w:val="tr-TR"/>
         </w:rPr>
+        <w:lastRenderedPageBreak/>
         <w:fldChar w:fldCharType="begin"/>
       </w:r>
       <w:r>

</xml_diff>